<commit_message>
striked some lines in plan as done
</commit_message>
<xml_diff>
--- a/Daniel Broz - Ranking Large Language Models’ Knowledge in 26 Academic Fields - Timeline plan.docx
+++ b/Daniel Broz - Ranking Large Language Models’ Knowledge in 26 Academic Fields - Timeline plan.docx
@@ -107,7 +107,7 @@
       <w:pPr>
         <w:numPr>
           <w:ilvl w:val="0"/>
-          <w:numId w:val="16"/>
+          <w:numId w:val="8"/>
         </w:numPr>
         <w:spacing w:after="0" w:before="240" w:line="276" w:lineRule="auto"/>
         <w:ind w:left="720" w:hanging="360"/>
@@ -129,7 +129,7 @@
       <w:pPr>
         <w:numPr>
           <w:ilvl w:val="0"/>
-          <w:numId w:val="16"/>
+          <w:numId w:val="8"/>
         </w:numPr>
         <w:spacing w:after="0" w:before="0" w:line="276" w:lineRule="auto"/>
         <w:ind w:left="720" w:hanging="360"/>
@@ -152,19 +152,21 @@
         <w:pStyle w:val="Heading5"/>
         <w:numPr>
           <w:ilvl w:val="0"/>
-          <w:numId w:val="16"/>
+          <w:numId w:val="8"/>
         </w:numPr>
         <w:spacing w:after="240" w:line="276" w:lineRule="auto"/>
         <w:ind w:left="720" w:hanging="360"/>
         <w:rPr>
           <w:b w:val="0"/>
-        </w:rPr>
-      </w:pPr>
-      <w:bookmarkStart w:colFirst="0" w:colLast="0" w:name="_8fh9abjb2hs9" w:id="0"/>
+          <w:strike w:val="1"/>
+        </w:rPr>
+      </w:pPr>
+      <w:bookmarkStart w:colFirst="0" w:colLast="0" w:name="_ciwuotxyvm7" w:id="0"/>
       <w:bookmarkEnd w:id="0"/>
       <w:r>
         <w:rPr>
           <w:b w:val="0"/>
+          <w:strike w:val="1"/>
           <w:rtl w:val="0"/>
         </w:rPr>
         <w:t xml:space="preserve">Complete preliminary IRB/ARB requirements.</w:t>
@@ -191,7 +193,7 @@
       <w:pPr>
         <w:numPr>
           <w:ilvl w:val="0"/>
-          <w:numId w:val="15"/>
+          <w:numId w:val="7"/>
         </w:numPr>
         <w:spacing w:after="0" w:before="240" w:line="276" w:lineRule="auto"/>
         <w:ind w:left="720" w:hanging="360"/>
@@ -211,7 +213,7 @@
       <w:pPr>
         <w:numPr>
           <w:ilvl w:val="0"/>
-          <w:numId w:val="15"/>
+          <w:numId w:val="7"/>
         </w:numPr>
         <w:spacing w:after="0" w:before="0" w:line="276" w:lineRule="auto"/>
         <w:ind w:left="720" w:hanging="360"/>
@@ -231,7 +233,7 @@
       <w:pPr>
         <w:numPr>
           <w:ilvl w:val="0"/>
-          <w:numId w:val="15"/>
+          <w:numId w:val="7"/>
         </w:numPr>
         <w:spacing w:after="240" w:before="0" w:line="276" w:lineRule="auto"/>
         <w:ind w:left="720" w:hanging="360"/>
@@ -268,7 +270,7 @@
       <w:pPr>
         <w:numPr>
           <w:ilvl w:val="0"/>
-          <w:numId w:val="13"/>
+          <w:numId w:val="5"/>
         </w:numPr>
         <w:spacing w:after="0" w:before="240" w:line="276" w:lineRule="auto"/>
         <w:ind w:left="720" w:hanging="360"/>
@@ -288,7 +290,7 @@
       <w:pPr>
         <w:numPr>
           <w:ilvl w:val="0"/>
-          <w:numId w:val="13"/>
+          <w:numId w:val="5"/>
         </w:numPr>
         <w:spacing w:after="0" w:before="0" w:line="276" w:lineRule="auto"/>
         <w:ind w:left="720" w:hanging="360"/>
@@ -308,7 +310,7 @@
       <w:pPr>
         <w:numPr>
           <w:ilvl w:val="0"/>
-          <w:numId w:val="13"/>
+          <w:numId w:val="5"/>
         </w:numPr>
         <w:spacing w:after="240" w:before="0" w:line="276" w:lineRule="auto"/>
         <w:ind w:left="720" w:hanging="360"/>
@@ -345,7 +347,7 @@
       <w:pPr>
         <w:numPr>
           <w:ilvl w:val="0"/>
-          <w:numId w:val="26"/>
+          <w:numId w:val="19"/>
         </w:numPr>
         <w:spacing w:after="0" w:before="240" w:line="276" w:lineRule="auto"/>
         <w:ind w:left="720" w:hanging="360"/>
@@ -365,7 +367,7 @@
       <w:pPr>
         <w:numPr>
           <w:ilvl w:val="0"/>
-          <w:numId w:val="26"/>
+          <w:numId w:val="19"/>
         </w:numPr>
         <w:spacing w:after="0" w:before="0" w:line="276" w:lineRule="auto"/>
         <w:ind w:left="720" w:hanging="360"/>
@@ -385,7 +387,7 @@
       <w:pPr>
         <w:numPr>
           <w:ilvl w:val="0"/>
-          <w:numId w:val="26"/>
+          <w:numId w:val="19"/>
         </w:numPr>
         <w:spacing w:after="240" w:before="0" w:line="276" w:lineRule="auto"/>
         <w:ind w:left="720" w:hanging="360"/>
@@ -537,7 +539,7 @@
           <w:szCs w:val="34"/>
         </w:rPr>
       </w:pPr>
-      <w:bookmarkStart w:colFirst="0" w:colLast="0" w:name="_51ftgjrw8i75" w:id="1"/>
+      <w:bookmarkStart w:colFirst="0" w:colLast="0" w:name="_i9ddh45rojmw" w:id="1"/>
       <w:bookmarkEnd w:id="1"/>
       <w:r>
         <w:rPr>
@@ -596,7 +598,7 @@
           <w:szCs w:val="26"/>
         </w:rPr>
       </w:pPr>
-      <w:bookmarkStart w:colFirst="0" w:colLast="0" w:name="_3zdafag0i215" w:id="2"/>
+      <w:bookmarkStart w:colFirst="0" w:colLast="0" w:name="_wih3fb5yi3t0" w:id="2"/>
       <w:bookmarkEnd w:id="2"/>
       <w:r>
         <w:rPr>
@@ -614,194 +616,208 @@
         <w:rPr>
           <w:rFonts w:ascii="Arial" w:cs="Arial" w:eastAsia="Arial" w:hAnsi="Arial"/>
           <w:b w:val="1"/>
+        </w:rPr>
+      </w:pPr>
+      <w:r>
+        <w:rPr>
+          <w:rFonts w:ascii="Arial" w:cs="Arial" w:eastAsia="Arial" w:hAnsi="Arial"/>
+          <w:b w:val="1"/>
+          <w:rtl w:val="0"/>
+        </w:rPr>
+        <w:t xml:space="preserve">Tasks</w:t>
+      </w:r>
+    </w:p>
+    <w:p>
+      <w:pPr>
+        <w:numPr>
+          <w:ilvl w:val="0"/>
+          <w:numId w:val="6"/>
+        </w:numPr>
+        <w:spacing w:after="0" w:before="240" w:line="276" w:lineRule="auto"/>
+        <w:ind w:left="720" w:hanging="360"/>
+        <w:rPr>
+          <w:rFonts w:ascii="Arial" w:cs="Arial" w:eastAsia="Arial" w:hAnsi="Arial"/>
           <w:strike w:val="1"/>
         </w:rPr>
       </w:pPr>
       <w:r>
         <w:rPr>
           <w:rFonts w:ascii="Arial" w:cs="Arial" w:eastAsia="Arial" w:hAnsi="Arial"/>
+          <w:strike w:val="1"/>
+          <w:rtl w:val="0"/>
+        </w:rPr>
+        <w:t xml:space="preserve">Confirm ARB approval (or finalize any remaining details).</w:t>
+      </w:r>
+    </w:p>
+    <w:p>
+      <w:pPr>
+        <w:numPr>
+          <w:ilvl w:val="0"/>
+          <w:numId w:val="6"/>
+        </w:numPr>
+        <w:spacing w:after="0" w:before="0" w:line="276" w:lineRule="auto"/>
+        <w:ind w:left="720" w:hanging="360"/>
+        <w:rPr>
+          <w:rFonts w:ascii="Arial" w:cs="Arial" w:eastAsia="Arial" w:hAnsi="Arial"/>
+          <w:strike w:val="1"/>
+        </w:rPr>
+      </w:pPr>
+      <w:r>
+        <w:rPr>
+          <w:rFonts w:ascii="Arial" w:cs="Arial" w:eastAsia="Arial" w:hAnsi="Arial"/>
+          <w:strike w:val="1"/>
+          <w:rtl w:val="0"/>
+        </w:rPr>
+        <w:t xml:space="preserve">Create a dissertation draft template with proper formatting.</w:t>
+      </w:r>
+    </w:p>
+    <w:p>
+      <w:pPr>
+        <w:numPr>
+          <w:ilvl w:val="0"/>
+          <w:numId w:val="6"/>
+        </w:numPr>
+        <w:spacing w:after="0" w:before="0" w:line="276" w:lineRule="auto"/>
+        <w:ind w:left="720" w:hanging="360"/>
+        <w:rPr>
+          <w:rFonts w:ascii="Arial" w:cs="Arial" w:eastAsia="Arial" w:hAnsi="Arial"/>
+          <w:strike w:val="1"/>
+        </w:rPr>
+      </w:pPr>
+      <w:r>
+        <w:rPr>
+          <w:rFonts w:ascii="Arial" w:cs="Arial" w:eastAsia="Arial" w:hAnsi="Arial"/>
+          <w:strike w:val="1"/>
+          <w:rtl w:val="0"/>
+        </w:rPr>
+        <w:t xml:space="preserve">Begin Chapter 1: Introduction.</w:t>
+      </w:r>
+    </w:p>
+    <w:p>
+      <w:pPr>
+        <w:numPr>
+          <w:ilvl w:val="0"/>
+          <w:numId w:val="6"/>
+        </w:numPr>
+        <w:spacing w:after="0" w:before="0" w:line="276" w:lineRule="auto"/>
+        <w:ind w:left="720" w:hanging="360"/>
+        <w:rPr>
+          <w:rFonts w:ascii="Arial" w:cs="Arial" w:eastAsia="Arial" w:hAnsi="Arial"/>
+          <w:strike w:val="1"/>
+        </w:rPr>
+      </w:pPr>
+      <w:r>
+        <w:rPr>
+          <w:rFonts w:ascii="Arial" w:cs="Arial" w:eastAsia="Arial" w:hAnsi="Arial"/>
+          <w:strike w:val="1"/>
+          <w:rtl w:val="0"/>
+        </w:rPr>
+        <w:t xml:space="preserve">Refine the Problem Statement, Purpose, and Significance (aligns with your ARB form).</w:t>
+      </w:r>
+    </w:p>
+    <w:p>
+      <w:pPr>
+        <w:spacing w:after="240" w:before="240" w:line="276" w:lineRule="auto"/>
+        <w:rPr>
+          <w:rFonts w:ascii="Arial" w:cs="Arial" w:eastAsia="Arial" w:hAnsi="Arial"/>
           <w:b w:val="1"/>
+        </w:rPr>
+      </w:pPr>
+      <w:r>
+        <w:rPr>
+          <w:rFonts w:ascii="Arial" w:cs="Arial" w:eastAsia="Arial" w:hAnsi="Arial"/>
+          <w:b w:val="1"/>
+          <w:rtl w:val="0"/>
+        </w:rPr>
+        <w:t xml:space="preserve">Milestones</w:t>
+      </w:r>
+    </w:p>
+    <w:p>
+      <w:pPr>
+        <w:numPr>
+          <w:ilvl w:val="0"/>
+          <w:numId w:val="13"/>
+        </w:numPr>
+        <w:spacing w:after="0" w:before="240" w:line="276" w:lineRule="auto"/>
+        <w:ind w:left="720" w:hanging="360"/>
+        <w:rPr>
+          <w:rFonts w:ascii="Arial" w:cs="Arial" w:eastAsia="Arial" w:hAnsi="Arial"/>
           <w:strike w:val="1"/>
-          <w:rtl w:val="0"/>
-        </w:rPr>
-        <w:t xml:space="preserve">Tasks</w:t>
-      </w:r>
-    </w:p>
-    <w:p>
-      <w:pPr>
-        <w:numPr>
-          <w:ilvl w:val="0"/>
-          <w:numId w:val="14"/>
-        </w:numPr>
-        <w:spacing w:after="0" w:before="240" w:line="276" w:lineRule="auto"/>
-        <w:ind w:left="720" w:hanging="360"/>
-        <w:rPr>
-          <w:rFonts w:ascii="Arial" w:cs="Arial" w:eastAsia="Arial" w:hAnsi="Arial"/>
-        </w:rPr>
-      </w:pPr>
-      <w:r>
-        <w:rPr>
-          <w:rFonts w:ascii="Arial" w:cs="Arial" w:eastAsia="Arial" w:hAnsi="Arial"/>
-          <w:rtl w:val="0"/>
-        </w:rPr>
-        <w:t xml:space="preserve">Confirm ARB approval (or finalize any remaining details).</w:t>
-      </w:r>
-    </w:p>
-    <w:p>
-      <w:pPr>
-        <w:numPr>
-          <w:ilvl w:val="0"/>
-          <w:numId w:val="14"/>
-        </w:numPr>
-        <w:spacing w:after="0" w:before="0" w:line="276" w:lineRule="auto"/>
-        <w:ind w:left="720" w:hanging="360"/>
-        <w:rPr>
-          <w:rFonts w:ascii="Arial" w:cs="Arial" w:eastAsia="Arial" w:hAnsi="Arial"/>
-        </w:rPr>
-      </w:pPr>
-      <w:r>
-        <w:rPr>
-          <w:rFonts w:ascii="Arial" w:cs="Arial" w:eastAsia="Arial" w:hAnsi="Arial"/>
-          <w:rtl w:val="0"/>
-        </w:rPr>
-        <w:t xml:space="preserve">Create a dissertation draft template with proper formatting.</w:t>
-      </w:r>
-    </w:p>
-    <w:p>
-      <w:pPr>
-        <w:numPr>
-          <w:ilvl w:val="0"/>
-          <w:numId w:val="14"/>
-        </w:numPr>
-        <w:spacing w:after="0" w:before="0" w:line="276" w:lineRule="auto"/>
-        <w:ind w:left="720" w:hanging="360"/>
-        <w:rPr>
-          <w:rFonts w:ascii="Arial" w:cs="Arial" w:eastAsia="Arial" w:hAnsi="Arial"/>
-        </w:rPr>
-      </w:pPr>
-      <w:r>
-        <w:rPr>
-          <w:rFonts w:ascii="Arial" w:cs="Arial" w:eastAsia="Arial" w:hAnsi="Arial"/>
-          <w:rtl w:val="0"/>
-        </w:rPr>
-        <w:t xml:space="preserve">Begin Chapter 1: Introduction.</w:t>
-      </w:r>
-    </w:p>
-    <w:p>
-      <w:pPr>
-        <w:numPr>
-          <w:ilvl w:val="0"/>
-          <w:numId w:val="14"/>
-        </w:numPr>
-        <w:spacing w:after="0" w:before="0" w:line="276" w:lineRule="auto"/>
-        <w:ind w:left="720" w:hanging="360"/>
+        </w:rPr>
+      </w:pPr>
+      <w:r>
         <w:rPr>
           <w:rFonts w:ascii="Arial" w:cs="Arial" w:eastAsia="Arial" w:hAnsi="Arial"/>
           <w:strike w:val="1"/>
-        </w:rPr>
-      </w:pPr>
-      <w:r>
+          <w:rtl w:val="0"/>
+        </w:rPr>
+        <w:t xml:space="preserve">ARB was officially approved.</w:t>
+      </w:r>
+    </w:p>
+    <w:p>
+      <w:pPr>
+        <w:spacing w:after="240" w:before="240" w:line="276" w:lineRule="auto"/>
+        <w:rPr>
+          <w:rFonts w:ascii="Arial" w:cs="Arial" w:eastAsia="Arial" w:hAnsi="Arial"/>
+          <w:b w:val="1"/>
+        </w:rPr>
+      </w:pPr>
+      <w:r>
+        <w:rPr>
+          <w:rFonts w:ascii="Arial" w:cs="Arial" w:eastAsia="Arial" w:hAnsi="Arial"/>
+          <w:b w:val="1"/>
+          <w:rtl w:val="0"/>
+        </w:rPr>
+        <w:t xml:space="preserve">Notes</w:t>
+      </w:r>
+    </w:p>
+    <w:p>
+      <w:pPr>
+        <w:numPr>
+          <w:ilvl w:val="0"/>
+          <w:numId w:val="38"/>
+        </w:numPr>
+        <w:spacing w:after="240" w:before="240" w:line="276" w:lineRule="auto"/>
+        <w:ind w:left="720" w:hanging="360"/>
         <w:rPr>
           <w:rFonts w:ascii="Arial" w:cs="Arial" w:eastAsia="Arial" w:hAnsi="Arial"/>
           <w:strike w:val="1"/>
-          <w:rtl w:val="0"/>
-        </w:rPr>
-        <w:t xml:space="preserve">Refine the Problem Statement, Purpose, and Significance (aligns with your ARB form).</w:t>
-      </w:r>
-    </w:p>
-    <w:p>
-      <w:pPr>
+        </w:rPr>
+      </w:pPr>
+      <w:r>
+        <w:rPr>
+          <w:rFonts w:ascii="Arial" w:cs="Arial" w:eastAsia="Arial" w:hAnsi="Arial"/>
+          <w:strike w:val="1"/>
+          <w:rtl w:val="0"/>
+        </w:rPr>
+        <w:t xml:space="preserve">Align tasks with your initial Phase One goal of collecting domain materials.</w:t>
+      </w:r>
+    </w:p>
+    <w:p>
+      <w:pPr>
+        <w:numPr>
+          <w:ilvl w:val="0"/>
+          <w:numId w:val="38"/>
+        </w:numPr>
         <w:spacing w:after="240" w:before="240" w:line="276" w:lineRule="auto"/>
-        <w:rPr>
-          <w:rFonts w:ascii="Arial" w:cs="Arial" w:eastAsia="Arial" w:hAnsi="Arial"/>
-          <w:b w:val="1"/>
-        </w:rPr>
-      </w:pPr>
-      <w:r>
-        <w:rPr>
-          <w:rFonts w:ascii="Arial" w:cs="Arial" w:eastAsia="Arial" w:hAnsi="Arial"/>
-          <w:b w:val="1"/>
-          <w:rtl w:val="0"/>
-        </w:rPr>
-        <w:t xml:space="preserve">Milestones</w:t>
-      </w:r>
-    </w:p>
-    <w:p>
-      <w:pPr>
-        <w:numPr>
-          <w:ilvl w:val="0"/>
-          <w:numId w:val="20"/>
-        </w:numPr>
-        <w:spacing w:after="0" w:before="240" w:line="276" w:lineRule="auto"/>
-        <w:ind w:left="720" w:hanging="360"/>
-        <w:rPr>
-          <w:rFonts w:ascii="Arial" w:cs="Arial" w:eastAsia="Arial" w:hAnsi="Arial"/>
-        </w:rPr>
-      </w:pPr>
-      <w:r>
-        <w:rPr>
-          <w:rFonts w:ascii="Arial" w:cs="Arial" w:eastAsia="Arial" w:hAnsi="Arial"/>
-          <w:rtl w:val="0"/>
-        </w:rPr>
-        <w:t xml:space="preserve">ARB was officially approved.</w:t>
-      </w:r>
-    </w:p>
-    <w:p>
-      <w:pPr>
-        <w:spacing w:after="240" w:before="240" w:line="276" w:lineRule="auto"/>
-        <w:rPr>
-          <w:rFonts w:ascii="Arial" w:cs="Arial" w:eastAsia="Arial" w:hAnsi="Arial"/>
-          <w:b w:val="1"/>
-        </w:rPr>
-      </w:pPr>
-      <w:r>
-        <w:rPr>
-          <w:rFonts w:ascii="Arial" w:cs="Arial" w:eastAsia="Arial" w:hAnsi="Arial"/>
-          <w:b w:val="1"/>
-          <w:rtl w:val="0"/>
-        </w:rPr>
-        <w:t xml:space="preserve">Notes</w:t>
-      </w:r>
-    </w:p>
-    <w:p>
-      <w:pPr>
-        <w:numPr>
-          <w:ilvl w:val="0"/>
-          <w:numId w:val="9"/>
-        </w:numPr>
-        <w:spacing w:after="240" w:before="240" w:line="276" w:lineRule="auto"/>
-        <w:ind w:left="720" w:hanging="360"/>
-        <w:rPr>
-          <w:rFonts w:ascii="Arial" w:cs="Arial" w:eastAsia="Arial" w:hAnsi="Arial"/>
-        </w:rPr>
-      </w:pPr>
-      <w:r>
-        <w:rPr>
-          <w:rFonts w:ascii="Arial" w:cs="Arial" w:eastAsia="Arial" w:hAnsi="Arial"/>
-          <w:rtl w:val="0"/>
-        </w:rPr>
-        <w:t xml:space="preserve">Align tasks with your initial Phase One goal of collecting domain materials.</w:t>
-      </w:r>
-    </w:p>
-    <w:p>
-      <w:pPr>
-        <w:numPr>
-          <w:ilvl w:val="0"/>
-          <w:numId w:val="9"/>
-        </w:numPr>
-        <w:spacing w:after="240" w:before="240" w:line="276" w:lineRule="auto"/>
-        <w:ind w:left="720" w:hanging="360"/>
-        <w:rPr>
-          <w:rFonts w:ascii="Arial" w:cs="Arial" w:eastAsia="Arial" w:hAnsi="Arial"/>
-          <w:u w:val="none"/>
-        </w:rPr>
-      </w:pPr>
-      <w:r>
-        <w:rPr>
-          <w:rFonts w:ascii="Arial" w:cs="Arial" w:eastAsia="Arial" w:hAnsi="Arial"/>
+        <w:ind w:left="720" w:hanging="360"/>
+        <w:rPr>
+          <w:rFonts w:ascii="Arial" w:cs="Arial" w:eastAsia="Arial" w:hAnsi="Arial"/>
+          <w:strike w:val="1"/>
+        </w:rPr>
+      </w:pPr>
+      <w:r>
+        <w:rPr>
+          <w:rFonts w:ascii="Arial" w:cs="Arial" w:eastAsia="Arial" w:hAnsi="Arial"/>
+          <w:strike w:val="1"/>
           <w:rtl w:val="0"/>
         </w:rPr>
         <w:t xml:space="preserve">Redefining research questions as requested by ARB</w:t>
+      </w:r>
+      <w:r>
+        <w:rPr>
+          <w:rtl w:val="0"/>
+        </w:rPr>
       </w:r>
     </w:p>
     <w:p>
@@ -836,7 +852,7 @@
           <w:szCs w:val="26"/>
         </w:rPr>
       </w:pPr>
-      <w:bookmarkStart w:colFirst="0" w:colLast="0" w:name="_w8wmlgr7ut6k" w:id="3"/>
+      <w:bookmarkStart w:colFirst="0" w:colLast="0" w:name="_thaih2jkmte6" w:id="3"/>
       <w:bookmarkEnd w:id="3"/>
       <w:r>
         <w:rPr>
@@ -869,7 +885,7 @@
       <w:pPr>
         <w:numPr>
           <w:ilvl w:val="0"/>
-          <w:numId w:val="37"/>
+          <w:numId w:val="31"/>
         </w:numPr>
         <w:spacing w:after="0" w:before="240" w:line="276" w:lineRule="auto"/>
         <w:ind w:left="720" w:hanging="360"/>
@@ -889,7 +905,7 @@
       <w:pPr>
         <w:numPr>
           <w:ilvl w:val="0"/>
-          <w:numId w:val="37"/>
+          <w:numId w:val="31"/>
         </w:numPr>
         <w:spacing w:after="0" w:before="0" w:line="276" w:lineRule="auto"/>
         <w:ind w:left="720" w:hanging="360"/>
@@ -911,7 +927,7 @@
       <w:pPr>
         <w:numPr>
           <w:ilvl w:val="0"/>
-          <w:numId w:val="37"/>
+          <w:numId w:val="31"/>
         </w:numPr>
         <w:spacing w:after="0" w:before="0" w:line="276" w:lineRule="auto"/>
         <w:ind w:left="720" w:hanging="360"/>
@@ -933,7 +949,7 @@
       <w:pPr>
         <w:numPr>
           <w:ilvl w:val="0"/>
-          <w:numId w:val="37"/>
+          <w:numId w:val="31"/>
         </w:numPr>
         <w:spacing w:after="240" w:before="0" w:line="276" w:lineRule="auto"/>
         <w:ind w:left="720" w:hanging="360"/>
@@ -972,17 +988,19 @@
       <w:pPr>
         <w:numPr>
           <w:ilvl w:val="0"/>
-          <w:numId w:val="6"/>
+          <w:numId w:val="35"/>
         </w:numPr>
         <w:spacing w:after="0" w:before="240" w:line="276" w:lineRule="auto"/>
         <w:ind w:left="720" w:hanging="360"/>
         <w:rPr>
           <w:rFonts w:ascii="Arial" w:cs="Arial" w:eastAsia="Arial" w:hAnsi="Arial"/>
-        </w:rPr>
-      </w:pPr>
-      <w:r>
-        <w:rPr>
-          <w:rFonts w:ascii="Arial" w:cs="Arial" w:eastAsia="Arial" w:hAnsi="Arial"/>
+          <w:strike w:val="1"/>
+        </w:rPr>
+      </w:pPr>
+      <w:r>
+        <w:rPr>
+          <w:rFonts w:ascii="Arial" w:cs="Arial" w:eastAsia="Arial" w:hAnsi="Arial"/>
+          <w:strike w:val="1"/>
           <w:rtl w:val="0"/>
         </w:rPr>
         <w:t xml:space="preserve">Chapter 1 updated draft.</w:t>
@@ -992,17 +1010,19 @@
       <w:pPr>
         <w:numPr>
           <w:ilvl w:val="0"/>
-          <w:numId w:val="6"/>
+          <w:numId w:val="35"/>
         </w:numPr>
         <w:spacing w:after="240" w:before="0" w:line="276" w:lineRule="auto"/>
         <w:ind w:left="720" w:hanging="360"/>
         <w:rPr>
           <w:rFonts w:ascii="Arial" w:cs="Arial" w:eastAsia="Arial" w:hAnsi="Arial"/>
-        </w:rPr>
-      </w:pPr>
-      <w:r>
-        <w:rPr>
-          <w:rFonts w:ascii="Arial" w:cs="Arial" w:eastAsia="Arial" w:hAnsi="Arial"/>
+          <w:strike w:val="1"/>
+        </w:rPr>
+      </w:pPr>
+      <w:r>
+        <w:rPr>
+          <w:rFonts w:ascii="Arial" w:cs="Arial" w:eastAsia="Arial" w:hAnsi="Arial"/>
+          <w:strike w:val="1"/>
           <w:rtl w:val="0"/>
         </w:rPr>
         <w:t xml:space="preserve">The initial set of curated abstracts across at least half of the fields.</w:t>
@@ -1040,7 +1060,7 @@
           <w:szCs w:val="26"/>
         </w:rPr>
       </w:pPr>
-      <w:bookmarkStart w:colFirst="0" w:colLast="0" w:name="_jobb6g93mbsr" w:id="4"/>
+      <w:bookmarkStart w:colFirst="0" w:colLast="0" w:name="_m67c9ugthtm1" w:id="4"/>
       <w:bookmarkEnd w:id="4"/>
       <w:r>
         <w:rPr>
@@ -1073,7 +1093,7 @@
       <w:pPr>
         <w:numPr>
           <w:ilvl w:val="0"/>
-          <w:numId w:val="32"/>
+          <w:numId w:val="26"/>
         </w:numPr>
         <w:spacing w:after="0" w:before="240" w:line="276" w:lineRule="auto"/>
         <w:ind w:left="720" w:hanging="360"/>
@@ -1093,7 +1113,7 @@
       <w:pPr>
         <w:numPr>
           <w:ilvl w:val="0"/>
-          <w:numId w:val="32"/>
+          <w:numId w:val="26"/>
         </w:numPr>
         <w:spacing w:after="0" w:before="0" w:line="276" w:lineRule="auto"/>
         <w:ind w:left="720" w:hanging="360"/>
@@ -1113,7 +1133,7 @@
       <w:pPr>
         <w:numPr>
           <w:ilvl w:val="0"/>
-          <w:numId w:val="32"/>
+          <w:numId w:val="26"/>
         </w:numPr>
         <w:spacing w:after="0" w:before="0" w:line="276" w:lineRule="auto"/>
         <w:ind w:left="720" w:hanging="360"/>
@@ -1133,7 +1153,7 @@
       <w:pPr>
         <w:numPr>
           <w:ilvl w:val="0"/>
-          <w:numId w:val="32"/>
+          <w:numId w:val="26"/>
         </w:numPr>
         <w:spacing w:after="240" w:before="0" w:line="276" w:lineRule="auto"/>
         <w:ind w:left="720" w:hanging="360"/>
@@ -1170,7 +1190,7 @@
       <w:pPr>
         <w:numPr>
           <w:ilvl w:val="0"/>
-          <w:numId w:val="7"/>
+          <w:numId w:val="36"/>
         </w:numPr>
         <w:spacing w:after="0" w:before="240" w:line="276" w:lineRule="auto"/>
         <w:ind w:left="720" w:hanging="360"/>
@@ -1190,7 +1210,7 @@
       <w:pPr>
         <w:numPr>
           <w:ilvl w:val="0"/>
-          <w:numId w:val="7"/>
+          <w:numId w:val="36"/>
         </w:numPr>
         <w:spacing w:after="240" w:before="0" w:line="276" w:lineRule="auto"/>
         <w:ind w:left="720" w:hanging="360"/>
@@ -1238,7 +1258,7 @@
           <w:szCs w:val="26"/>
         </w:rPr>
       </w:pPr>
-      <w:bookmarkStart w:colFirst="0" w:colLast="0" w:name="_2f43m830i5fv" w:id="5"/>
+      <w:bookmarkStart w:colFirst="0" w:colLast="0" w:name="_msm4wl58p2rt" w:id="5"/>
       <w:bookmarkEnd w:id="5"/>
       <w:r>
         <w:rPr>
@@ -1271,7 +1291,7 @@
       <w:pPr>
         <w:numPr>
           <w:ilvl w:val="0"/>
-          <w:numId w:val="25"/>
+          <w:numId w:val="18"/>
         </w:numPr>
         <w:spacing w:after="0" w:before="240" w:line="276" w:lineRule="auto"/>
         <w:ind w:left="720" w:hanging="360"/>
@@ -1291,7 +1311,7 @@
       <w:pPr>
         <w:numPr>
           <w:ilvl w:val="0"/>
-          <w:numId w:val="25"/>
+          <w:numId w:val="18"/>
         </w:numPr>
         <w:spacing w:after="0" w:before="0" w:line="276" w:lineRule="auto"/>
         <w:ind w:left="720" w:hanging="360"/>
@@ -1311,7 +1331,7 @@
       <w:pPr>
         <w:numPr>
           <w:ilvl w:val="0"/>
-          <w:numId w:val="25"/>
+          <w:numId w:val="18"/>
         </w:numPr>
         <w:spacing w:after="240" w:before="0" w:line="276" w:lineRule="auto"/>
         <w:ind w:left="720" w:hanging="360"/>
@@ -1348,7 +1368,7 @@
       <w:pPr>
         <w:numPr>
           <w:ilvl w:val="0"/>
-          <w:numId w:val="27"/>
+          <w:numId w:val="20"/>
         </w:numPr>
         <w:spacing w:after="0" w:before="240" w:line="276" w:lineRule="auto"/>
         <w:ind w:left="720" w:hanging="360"/>
@@ -1368,7 +1388,7 @@
       <w:pPr>
         <w:numPr>
           <w:ilvl w:val="0"/>
-          <w:numId w:val="27"/>
+          <w:numId w:val="20"/>
         </w:numPr>
         <w:spacing w:after="240" w:before="0" w:line="276" w:lineRule="auto"/>
         <w:ind w:left="720" w:hanging="360"/>
@@ -1416,7 +1436,7 @@
           <w:szCs w:val="26"/>
         </w:rPr>
       </w:pPr>
-      <w:bookmarkStart w:colFirst="0" w:colLast="0" w:name="_ymr5zp2m2tku" w:id="6"/>
+      <w:bookmarkStart w:colFirst="0" w:colLast="0" w:name="_991a50sw8fqj" w:id="6"/>
       <w:bookmarkEnd w:id="6"/>
       <w:r>
         <w:rPr>
@@ -1449,7 +1469,7 @@
       <w:pPr>
         <w:numPr>
           <w:ilvl w:val="0"/>
-          <w:numId w:val="28"/>
+          <w:numId w:val="21"/>
         </w:numPr>
         <w:spacing w:after="0" w:before="240" w:line="276" w:lineRule="auto"/>
         <w:ind w:left="720" w:hanging="360"/>
@@ -1469,7 +1489,7 @@
       <w:pPr>
         <w:numPr>
           <w:ilvl w:val="0"/>
-          <w:numId w:val="28"/>
+          <w:numId w:val="21"/>
         </w:numPr>
         <w:spacing w:after="0" w:before="0" w:line="276" w:lineRule="auto"/>
         <w:ind w:left="720" w:hanging="360"/>
@@ -1489,7 +1509,7 @@
       <w:pPr>
         <w:numPr>
           <w:ilvl w:val="0"/>
-          <w:numId w:val="28"/>
+          <w:numId w:val="21"/>
         </w:numPr>
         <w:spacing w:after="0" w:before="0" w:line="276" w:lineRule="auto"/>
         <w:ind w:left="720" w:hanging="360"/>
@@ -1509,7 +1529,7 @@
       <w:pPr>
         <w:numPr>
           <w:ilvl w:val="0"/>
-          <w:numId w:val="28"/>
+          <w:numId w:val="21"/>
         </w:numPr>
         <w:spacing w:after="240" w:before="0" w:line="276" w:lineRule="auto"/>
         <w:ind w:left="720" w:hanging="360"/>
@@ -1546,7 +1566,7 @@
       <w:pPr>
         <w:numPr>
           <w:ilvl w:val="0"/>
-          <w:numId w:val="17"/>
+          <w:numId w:val="9"/>
         </w:numPr>
         <w:spacing w:after="0" w:before="240" w:line="276" w:lineRule="auto"/>
         <w:ind w:left="720" w:hanging="360"/>
@@ -1566,7 +1586,7 @@
       <w:pPr>
         <w:numPr>
           <w:ilvl w:val="0"/>
-          <w:numId w:val="17"/>
+          <w:numId w:val="9"/>
         </w:numPr>
         <w:spacing w:after="240" w:before="0" w:line="276" w:lineRule="auto"/>
         <w:ind w:left="720" w:hanging="360"/>
@@ -1614,7 +1634,7 @@
           <w:szCs w:val="26"/>
         </w:rPr>
       </w:pPr>
-      <w:bookmarkStart w:colFirst="0" w:colLast="0" w:name="_m58k1o900y" w:id="7"/>
+      <w:bookmarkStart w:colFirst="0" w:colLast="0" w:name="_db70a1ebr3vo" w:id="7"/>
       <w:bookmarkEnd w:id="7"/>
       <w:r>
         <w:rPr>
@@ -1647,7 +1667,7 @@
       <w:pPr>
         <w:numPr>
           <w:ilvl w:val="0"/>
-          <w:numId w:val="22"/>
+          <w:numId w:val="15"/>
         </w:numPr>
         <w:spacing w:after="0" w:before="240" w:line="276" w:lineRule="auto"/>
         <w:ind w:left="720" w:hanging="360"/>
@@ -1667,7 +1687,7 @@
       <w:pPr>
         <w:numPr>
           <w:ilvl w:val="0"/>
-          <w:numId w:val="22"/>
+          <w:numId w:val="15"/>
         </w:numPr>
         <w:spacing w:after="0" w:before="0" w:line="276" w:lineRule="auto"/>
         <w:ind w:left="720" w:hanging="360"/>
@@ -1687,7 +1707,7 @@
       <w:pPr>
         <w:numPr>
           <w:ilvl w:val="0"/>
-          <w:numId w:val="22"/>
+          <w:numId w:val="15"/>
         </w:numPr>
         <w:spacing w:after="0" w:before="0" w:line="276" w:lineRule="auto"/>
         <w:ind w:left="720" w:hanging="360"/>
@@ -1707,7 +1727,7 @@
       <w:pPr>
         <w:numPr>
           <w:ilvl w:val="0"/>
-          <w:numId w:val="22"/>
+          <w:numId w:val="15"/>
         </w:numPr>
         <w:spacing w:after="240" w:before="0" w:line="276" w:lineRule="auto"/>
         <w:ind w:left="720" w:hanging="360"/>
@@ -1744,7 +1764,7 @@
       <w:pPr>
         <w:numPr>
           <w:ilvl w:val="0"/>
-          <w:numId w:val="30"/>
+          <w:numId w:val="24"/>
         </w:numPr>
         <w:spacing w:after="0" w:before="240" w:line="276" w:lineRule="auto"/>
         <w:ind w:left="720" w:hanging="360"/>
@@ -1764,7 +1784,7 @@
       <w:pPr>
         <w:numPr>
           <w:ilvl w:val="0"/>
-          <w:numId w:val="30"/>
+          <w:numId w:val="24"/>
         </w:numPr>
         <w:spacing w:after="240" w:before="0" w:line="276" w:lineRule="auto"/>
         <w:ind w:left="720" w:hanging="360"/>
@@ -1812,7 +1832,7 @@
           <w:szCs w:val="26"/>
         </w:rPr>
       </w:pPr>
-      <w:bookmarkStart w:colFirst="0" w:colLast="0" w:name="_gs7hjzcxezln" w:id="8"/>
+      <w:bookmarkStart w:colFirst="0" w:colLast="0" w:name="_23zvtck94p1y" w:id="8"/>
       <w:bookmarkEnd w:id="8"/>
       <w:r>
         <w:rPr>
@@ -1845,7 +1865,7 @@
       <w:pPr>
         <w:numPr>
           <w:ilvl w:val="0"/>
-          <w:numId w:val="12"/>
+          <w:numId w:val="4"/>
         </w:numPr>
         <w:spacing w:after="0" w:before="240" w:line="276" w:lineRule="auto"/>
         <w:ind w:left="720" w:hanging="360"/>
@@ -1865,7 +1885,7 @@
       <w:pPr>
         <w:numPr>
           <w:ilvl w:val="0"/>
-          <w:numId w:val="12"/>
+          <w:numId w:val="4"/>
         </w:numPr>
         <w:spacing w:after="0" w:before="0" w:line="276" w:lineRule="auto"/>
         <w:ind w:left="720" w:hanging="360"/>
@@ -1885,7 +1905,7 @@
       <w:pPr>
         <w:numPr>
           <w:ilvl w:val="0"/>
-          <w:numId w:val="12"/>
+          <w:numId w:val="4"/>
         </w:numPr>
         <w:spacing w:after="0" w:before="0" w:line="276" w:lineRule="auto"/>
         <w:ind w:left="720" w:hanging="360"/>
@@ -1905,7 +1925,7 @@
       <w:pPr>
         <w:numPr>
           <w:ilvl w:val="0"/>
-          <w:numId w:val="12"/>
+          <w:numId w:val="4"/>
         </w:numPr>
         <w:spacing w:after="240" w:before="0" w:line="276" w:lineRule="auto"/>
         <w:ind w:left="720" w:hanging="360"/>
@@ -1942,7 +1962,7 @@
       <w:pPr>
         <w:numPr>
           <w:ilvl w:val="0"/>
-          <w:numId w:val="33"/>
+          <w:numId w:val="27"/>
         </w:numPr>
         <w:spacing w:after="0" w:before="240" w:line="276" w:lineRule="auto"/>
         <w:ind w:left="720" w:hanging="360"/>
@@ -1962,7 +1982,7 @@
       <w:pPr>
         <w:numPr>
           <w:ilvl w:val="0"/>
-          <w:numId w:val="33"/>
+          <w:numId w:val="27"/>
         </w:numPr>
         <w:spacing w:after="240" w:before="0" w:line="276" w:lineRule="auto"/>
         <w:ind w:left="720" w:hanging="360"/>
@@ -2010,7 +2030,7 @@
           <w:szCs w:val="26"/>
         </w:rPr>
       </w:pPr>
-      <w:bookmarkStart w:colFirst="0" w:colLast="0" w:name="_lb87vtmk2ypt" w:id="9"/>
+      <w:bookmarkStart w:colFirst="0" w:colLast="0" w:name="_ut2d38iacf7s" w:id="9"/>
       <w:bookmarkEnd w:id="9"/>
       <w:r>
         <w:rPr>
@@ -2043,7 +2063,7 @@
       <w:pPr>
         <w:numPr>
           <w:ilvl w:val="0"/>
-          <w:numId w:val="38"/>
+          <w:numId w:val="32"/>
         </w:numPr>
         <w:spacing w:after="0" w:before="240" w:line="276" w:lineRule="auto"/>
         <w:ind w:left="720" w:hanging="360"/>
@@ -2063,7 +2083,7 @@
       <w:pPr>
         <w:numPr>
           <w:ilvl w:val="0"/>
-          <w:numId w:val="38"/>
+          <w:numId w:val="32"/>
         </w:numPr>
         <w:spacing w:after="0" w:before="0" w:line="276" w:lineRule="auto"/>
         <w:ind w:left="720" w:hanging="360"/>
@@ -2083,7 +2103,7 @@
       <w:pPr>
         <w:numPr>
           <w:ilvl w:val="0"/>
-          <w:numId w:val="38"/>
+          <w:numId w:val="32"/>
         </w:numPr>
         <w:spacing w:after="240" w:before="0" w:line="276" w:lineRule="auto"/>
         <w:ind w:left="720" w:hanging="360"/>
@@ -2120,7 +2140,7 @@
       <w:pPr>
         <w:numPr>
           <w:ilvl w:val="0"/>
-          <w:numId w:val="4"/>
+          <w:numId w:val="33"/>
         </w:numPr>
         <w:spacing w:after="0" w:before="240" w:line="276" w:lineRule="auto"/>
         <w:ind w:left="720" w:hanging="360"/>
@@ -2140,7 +2160,7 @@
       <w:pPr>
         <w:numPr>
           <w:ilvl w:val="0"/>
-          <w:numId w:val="4"/>
+          <w:numId w:val="33"/>
         </w:numPr>
         <w:spacing w:after="240" w:before="0" w:line="276" w:lineRule="auto"/>
         <w:ind w:left="720" w:hanging="360"/>
@@ -2188,7 +2208,7 @@
           <w:szCs w:val="34"/>
         </w:rPr>
       </w:pPr>
-      <w:bookmarkStart w:colFirst="0" w:colLast="0" w:name="_ai6hon3me7km" w:id="10"/>
+      <w:bookmarkStart w:colFirst="0" w:colLast="0" w:name="_929wlh4xihfx" w:id="10"/>
       <w:bookmarkEnd w:id="10"/>
       <w:r>
         <w:rPr>
@@ -2213,7 +2233,7 @@
           <w:szCs w:val="26"/>
         </w:rPr>
       </w:pPr>
-      <w:bookmarkStart w:colFirst="0" w:colLast="0" w:name="_vxjzsxr8phf0" w:id="11"/>
+      <w:bookmarkStart w:colFirst="0" w:colLast="0" w:name="_5oz50isppcc1" w:id="11"/>
       <w:bookmarkEnd w:id="11"/>
       <w:r>
         <w:rPr>
@@ -2246,7 +2266,7 @@
       <w:pPr>
         <w:numPr>
           <w:ilvl w:val="0"/>
-          <w:numId w:val="10"/>
+          <w:numId w:val="2"/>
         </w:numPr>
         <w:spacing w:after="0" w:before="240" w:line="276" w:lineRule="auto"/>
         <w:ind w:left="720" w:hanging="360"/>
@@ -2266,7 +2286,7 @@
       <w:pPr>
         <w:numPr>
           <w:ilvl w:val="0"/>
-          <w:numId w:val="10"/>
+          <w:numId w:val="2"/>
         </w:numPr>
         <w:spacing w:after="0" w:before="0" w:line="276" w:lineRule="auto"/>
         <w:ind w:left="720" w:hanging="360"/>
@@ -2286,7 +2306,7 @@
       <w:pPr>
         <w:numPr>
           <w:ilvl w:val="0"/>
-          <w:numId w:val="10"/>
+          <w:numId w:val="2"/>
         </w:numPr>
         <w:spacing w:after="240" w:before="0" w:line="276" w:lineRule="auto"/>
         <w:ind w:left="720" w:hanging="360"/>
@@ -2323,7 +2343,7 @@
       <w:pPr>
         <w:numPr>
           <w:ilvl w:val="0"/>
-          <w:numId w:val="11"/>
+          <w:numId w:val="3"/>
         </w:numPr>
         <w:spacing w:after="0" w:before="240" w:line="276" w:lineRule="auto"/>
         <w:ind w:left="720" w:hanging="360"/>
@@ -2343,7 +2363,7 @@
       <w:pPr>
         <w:numPr>
           <w:ilvl w:val="0"/>
-          <w:numId w:val="11"/>
+          <w:numId w:val="3"/>
         </w:numPr>
         <w:spacing w:after="240" w:before="0" w:line="276" w:lineRule="auto"/>
         <w:ind w:left="720" w:hanging="360"/>
@@ -2391,7 +2411,7 @@
           <w:szCs w:val="26"/>
         </w:rPr>
       </w:pPr>
-      <w:bookmarkStart w:colFirst="0" w:colLast="0" w:name="_fqumlz3ovfsz" w:id="12"/>
+      <w:bookmarkStart w:colFirst="0" w:colLast="0" w:name="_7i6ummyf8h35" w:id="12"/>
       <w:bookmarkEnd w:id="12"/>
       <w:r>
         <w:rPr>
@@ -2424,7 +2444,7 @@
       <w:pPr>
         <w:numPr>
           <w:ilvl w:val="0"/>
-          <w:numId w:val="31"/>
+          <w:numId w:val="25"/>
         </w:numPr>
         <w:spacing w:after="0" w:before="240" w:line="276" w:lineRule="auto"/>
         <w:ind w:left="720" w:hanging="360"/>
@@ -2444,7 +2464,7 @@
       <w:pPr>
         <w:numPr>
           <w:ilvl w:val="0"/>
-          <w:numId w:val="31"/>
+          <w:numId w:val="25"/>
         </w:numPr>
         <w:spacing w:after="0" w:before="0" w:line="276" w:lineRule="auto"/>
         <w:ind w:left="720" w:hanging="360"/>
@@ -2464,7 +2484,7 @@
       <w:pPr>
         <w:numPr>
           <w:ilvl w:val="0"/>
-          <w:numId w:val="31"/>
+          <w:numId w:val="25"/>
         </w:numPr>
         <w:spacing w:after="240" w:before="0" w:line="276" w:lineRule="auto"/>
         <w:ind w:left="720" w:hanging="360"/>
@@ -2501,7 +2521,7 @@
       <w:pPr>
         <w:numPr>
           <w:ilvl w:val="0"/>
-          <w:numId w:val="3"/>
+          <w:numId w:val="23"/>
         </w:numPr>
         <w:spacing w:after="0" w:before="240" w:line="276" w:lineRule="auto"/>
         <w:ind w:left="720" w:hanging="360"/>
@@ -2521,7 +2541,7 @@
       <w:pPr>
         <w:numPr>
           <w:ilvl w:val="0"/>
-          <w:numId w:val="3"/>
+          <w:numId w:val="23"/>
         </w:numPr>
         <w:spacing w:after="240" w:before="0" w:line="276" w:lineRule="auto"/>
         <w:ind w:left="720" w:hanging="360"/>
@@ -2569,7 +2589,7 @@
           <w:szCs w:val="34"/>
         </w:rPr>
       </w:pPr>
-      <w:bookmarkStart w:colFirst="0" w:colLast="0" w:name="_43u1jxf7bmsh" w:id="13"/>
+      <w:bookmarkStart w:colFirst="0" w:colLast="0" w:name="_cqp2m85tpyz8" w:id="13"/>
       <w:bookmarkEnd w:id="13"/>
       <w:r>
         <w:rPr>
@@ -2594,7 +2614,7 @@
           <w:szCs w:val="26"/>
         </w:rPr>
       </w:pPr>
-      <w:bookmarkStart w:colFirst="0" w:colLast="0" w:name="_q74m3xt5frxe" w:id="14"/>
+      <w:bookmarkStart w:colFirst="0" w:colLast="0" w:name="_kxv6qa7vs3z9" w:id="14"/>
       <w:bookmarkEnd w:id="14"/>
       <w:r>
         <w:rPr>
@@ -2627,7 +2647,7 @@
       <w:pPr>
         <w:numPr>
           <w:ilvl w:val="0"/>
-          <w:numId w:val="23"/>
+          <w:numId w:val="16"/>
         </w:numPr>
         <w:spacing w:after="0" w:before="240" w:line="276" w:lineRule="auto"/>
         <w:ind w:left="720" w:hanging="360"/>
@@ -2647,7 +2667,7 @@
       <w:pPr>
         <w:numPr>
           <w:ilvl w:val="0"/>
-          <w:numId w:val="23"/>
+          <w:numId w:val="16"/>
         </w:numPr>
         <w:spacing w:after="0" w:before="0" w:line="276" w:lineRule="auto"/>
         <w:ind w:left="720" w:hanging="360"/>
@@ -2667,7 +2687,7 @@
       <w:pPr>
         <w:numPr>
           <w:ilvl w:val="0"/>
-          <w:numId w:val="23"/>
+          <w:numId w:val="16"/>
         </w:numPr>
         <w:spacing w:after="240" w:before="0" w:line="276" w:lineRule="auto"/>
         <w:ind w:left="720" w:hanging="360"/>
@@ -2704,7 +2724,7 @@
       <w:pPr>
         <w:numPr>
           <w:ilvl w:val="0"/>
-          <w:numId w:val="29"/>
+          <w:numId w:val="22"/>
         </w:numPr>
         <w:spacing w:after="0" w:before="240" w:line="276" w:lineRule="auto"/>
         <w:ind w:left="720" w:hanging="360"/>
@@ -2724,7 +2744,7 @@
       <w:pPr>
         <w:numPr>
           <w:ilvl w:val="0"/>
-          <w:numId w:val="29"/>
+          <w:numId w:val="22"/>
         </w:numPr>
         <w:spacing w:after="240" w:before="0" w:line="276" w:lineRule="auto"/>
         <w:ind w:left="720" w:hanging="360"/>
@@ -2772,7 +2792,7 @@
           <w:szCs w:val="26"/>
         </w:rPr>
       </w:pPr>
-      <w:bookmarkStart w:colFirst="0" w:colLast="0" w:name="_4wt232ievyhm" w:id="15"/>
+      <w:bookmarkStart w:colFirst="0" w:colLast="0" w:name="_j6n7aqruu1qq" w:id="15"/>
       <w:bookmarkEnd w:id="15"/>
       <w:r>
         <w:rPr>
@@ -2805,7 +2825,7 @@
       <w:pPr>
         <w:numPr>
           <w:ilvl w:val="0"/>
-          <w:numId w:val="2"/>
+          <w:numId w:val="12"/>
         </w:numPr>
         <w:spacing w:after="0" w:before="240" w:line="276" w:lineRule="auto"/>
         <w:ind w:left="720" w:hanging="360"/>
@@ -2825,7 +2845,7 @@
       <w:pPr>
         <w:numPr>
           <w:ilvl w:val="0"/>
-          <w:numId w:val="2"/>
+          <w:numId w:val="12"/>
         </w:numPr>
         <w:spacing w:after="0" w:before="0" w:line="276" w:lineRule="auto"/>
         <w:ind w:left="720" w:hanging="360"/>
@@ -2845,7 +2865,7 @@
       <w:pPr>
         <w:numPr>
           <w:ilvl w:val="0"/>
-          <w:numId w:val="2"/>
+          <w:numId w:val="12"/>
         </w:numPr>
         <w:spacing w:after="240" w:before="0" w:line="276" w:lineRule="auto"/>
         <w:ind w:left="720" w:hanging="360"/>
@@ -2882,7 +2902,7 @@
       <w:pPr>
         <w:numPr>
           <w:ilvl w:val="0"/>
-          <w:numId w:val="35"/>
+          <w:numId w:val="29"/>
         </w:numPr>
         <w:spacing w:after="0" w:before="240" w:line="276" w:lineRule="auto"/>
         <w:ind w:left="720" w:hanging="360"/>
@@ -2902,7 +2922,7 @@
       <w:pPr>
         <w:numPr>
           <w:ilvl w:val="0"/>
-          <w:numId w:val="35"/>
+          <w:numId w:val="29"/>
         </w:numPr>
         <w:spacing w:after="240" w:before="0" w:line="276" w:lineRule="auto"/>
         <w:ind w:left="720" w:hanging="360"/>
@@ -2950,7 +2970,7 @@
           <w:szCs w:val="26"/>
         </w:rPr>
       </w:pPr>
-      <w:bookmarkStart w:colFirst="0" w:colLast="0" w:name="_eh6bdxdwxhc" w:id="16"/>
+      <w:bookmarkStart w:colFirst="0" w:colLast="0" w:name="_8m32plflnhsu" w:id="16"/>
       <w:bookmarkEnd w:id="16"/>
       <w:r>
         <w:rPr>
@@ -3100,7 +3120,7 @@
       <w:pPr>
         <w:numPr>
           <w:ilvl w:val="0"/>
-          <w:numId w:val="8"/>
+          <w:numId w:val="37"/>
         </w:numPr>
         <w:spacing w:after="0" w:before="240" w:line="276" w:lineRule="auto"/>
         <w:ind w:left="720" w:hanging="360"/>
@@ -3120,7 +3140,7 @@
       <w:pPr>
         <w:numPr>
           <w:ilvl w:val="0"/>
-          <w:numId w:val="8"/>
+          <w:numId w:val="37"/>
         </w:numPr>
         <w:spacing w:after="240" w:before="0" w:line="276" w:lineRule="auto"/>
         <w:ind w:left="720" w:hanging="360"/>
@@ -3168,7 +3188,7 @@
           <w:szCs w:val="34"/>
         </w:rPr>
       </w:pPr>
-      <w:bookmarkStart w:colFirst="0" w:colLast="0" w:name="_3g5wrm9pzw5b" w:id="17"/>
+      <w:bookmarkStart w:colFirst="0" w:colLast="0" w:name="_f78j72cl01x" w:id="17"/>
       <w:bookmarkEnd w:id="17"/>
       <w:r>
         <w:rPr>
@@ -3193,7 +3213,7 @@
           <w:szCs w:val="26"/>
         </w:rPr>
       </w:pPr>
-      <w:bookmarkStart w:colFirst="0" w:colLast="0" w:name="_pskbcltp5k7l" w:id="18"/>
+      <w:bookmarkStart w:colFirst="0" w:colLast="0" w:name="_15fjky7mo7s3" w:id="18"/>
       <w:bookmarkEnd w:id="18"/>
       <w:r>
         <w:rPr>
@@ -3226,7 +3246,7 @@
       <w:pPr>
         <w:numPr>
           <w:ilvl w:val="0"/>
-          <w:numId w:val="5"/>
+          <w:numId w:val="34"/>
         </w:numPr>
         <w:spacing w:after="0" w:before="240" w:line="276" w:lineRule="auto"/>
         <w:ind w:left="720" w:hanging="360"/>
@@ -3246,7 +3266,7 @@
       <w:pPr>
         <w:numPr>
           <w:ilvl w:val="0"/>
-          <w:numId w:val="5"/>
+          <w:numId w:val="34"/>
         </w:numPr>
         <w:spacing w:after="0" w:before="0" w:line="276" w:lineRule="auto"/>
         <w:ind w:left="720" w:hanging="360"/>
@@ -3266,7 +3286,7 @@
       <w:pPr>
         <w:numPr>
           <w:ilvl w:val="0"/>
-          <w:numId w:val="5"/>
+          <w:numId w:val="34"/>
         </w:numPr>
         <w:spacing w:after="240" w:before="0" w:line="276" w:lineRule="auto"/>
         <w:ind w:left="720" w:hanging="360"/>
@@ -3303,7 +3323,7 @@
       <w:pPr>
         <w:numPr>
           <w:ilvl w:val="0"/>
-          <w:numId w:val="18"/>
+          <w:numId w:val="10"/>
         </w:numPr>
         <w:spacing w:after="0" w:before="240" w:line="276" w:lineRule="auto"/>
         <w:ind w:left="720" w:hanging="360"/>
@@ -3323,7 +3343,7 @@
       <w:pPr>
         <w:numPr>
           <w:ilvl w:val="0"/>
-          <w:numId w:val="18"/>
+          <w:numId w:val="10"/>
         </w:numPr>
         <w:spacing w:after="240" w:before="0" w:line="276" w:lineRule="auto"/>
         <w:ind w:left="720" w:hanging="360"/>
@@ -3371,7 +3391,7 @@
           <w:szCs w:val="26"/>
         </w:rPr>
       </w:pPr>
-      <w:bookmarkStart w:colFirst="0" w:colLast="0" w:name="_qvnsrz7s9ggm" w:id="19"/>
+      <w:bookmarkStart w:colFirst="0" w:colLast="0" w:name="_32lx80acmb8z" w:id="19"/>
       <w:bookmarkEnd w:id="19"/>
       <w:r>
         <w:rPr>
@@ -3404,7 +3424,7 @@
       <w:pPr>
         <w:numPr>
           <w:ilvl w:val="0"/>
-          <w:numId w:val="36"/>
+          <w:numId w:val="30"/>
         </w:numPr>
         <w:spacing w:after="0" w:before="240" w:line="276" w:lineRule="auto"/>
         <w:ind w:left="720" w:hanging="360"/>
@@ -3424,7 +3444,7 @@
       <w:pPr>
         <w:numPr>
           <w:ilvl w:val="0"/>
-          <w:numId w:val="36"/>
+          <w:numId w:val="30"/>
         </w:numPr>
         <w:spacing w:after="0" w:before="0" w:line="276" w:lineRule="auto"/>
         <w:ind w:left="720" w:hanging="360"/>
@@ -3444,7 +3464,7 @@
       <w:pPr>
         <w:numPr>
           <w:ilvl w:val="0"/>
-          <w:numId w:val="36"/>
+          <w:numId w:val="30"/>
         </w:numPr>
         <w:spacing w:after="240" w:before="0" w:line="276" w:lineRule="auto"/>
         <w:ind w:left="720" w:hanging="360"/>
@@ -3481,7 +3501,7 @@
       <w:pPr>
         <w:numPr>
           <w:ilvl w:val="0"/>
-          <w:numId w:val="19"/>
+          <w:numId w:val="11"/>
         </w:numPr>
         <w:spacing w:after="0" w:before="240" w:line="276" w:lineRule="auto"/>
         <w:ind w:left="720" w:hanging="360"/>
@@ -3501,7 +3521,7 @@
       <w:pPr>
         <w:numPr>
           <w:ilvl w:val="0"/>
-          <w:numId w:val="19"/>
+          <w:numId w:val="11"/>
         </w:numPr>
         <w:spacing w:after="240" w:before="0" w:line="276" w:lineRule="auto"/>
         <w:ind w:left="720" w:hanging="360"/>
@@ -3549,7 +3569,7 @@
           <w:szCs w:val="26"/>
         </w:rPr>
       </w:pPr>
-      <w:bookmarkStart w:colFirst="0" w:colLast="0" w:name="_1of3po773ng2" w:id="20"/>
+      <w:bookmarkStart w:colFirst="0" w:colLast="0" w:name="_kjgvmhybket0" w:id="20"/>
       <w:bookmarkEnd w:id="20"/>
       <w:r>
         <w:rPr>
@@ -3582,7 +3602,7 @@
       <w:pPr>
         <w:numPr>
           <w:ilvl w:val="0"/>
-          <w:numId w:val="34"/>
+          <w:numId w:val="28"/>
         </w:numPr>
         <w:spacing w:after="0" w:before="240" w:line="276" w:lineRule="auto"/>
         <w:ind w:left="720" w:hanging="360"/>
@@ -3602,7 +3622,7 @@
       <w:pPr>
         <w:numPr>
           <w:ilvl w:val="0"/>
-          <w:numId w:val="34"/>
+          <w:numId w:val="28"/>
         </w:numPr>
         <w:spacing w:after="0" w:before="0" w:line="276" w:lineRule="auto"/>
         <w:ind w:left="720" w:hanging="360"/>
@@ -3622,7 +3642,7 @@
       <w:pPr>
         <w:numPr>
           <w:ilvl w:val="0"/>
-          <w:numId w:val="34"/>
+          <w:numId w:val="28"/>
         </w:numPr>
         <w:spacing w:after="0" w:before="0" w:line="276" w:lineRule="auto"/>
         <w:ind w:left="720" w:hanging="360"/>
@@ -3642,7 +3662,7 @@
       <w:pPr>
         <w:numPr>
           <w:ilvl w:val="0"/>
-          <w:numId w:val="34"/>
+          <w:numId w:val="28"/>
         </w:numPr>
         <w:spacing w:after="240" w:before="0" w:line="276" w:lineRule="auto"/>
         <w:ind w:left="720" w:hanging="360"/>
@@ -3679,7 +3699,7 @@
       <w:pPr>
         <w:numPr>
           <w:ilvl w:val="0"/>
-          <w:numId w:val="24"/>
+          <w:numId w:val="17"/>
         </w:numPr>
         <w:spacing w:after="0" w:before="240" w:line="276" w:lineRule="auto"/>
         <w:ind w:left="720" w:hanging="360"/>
@@ -3699,7 +3719,7 @@
       <w:pPr>
         <w:numPr>
           <w:ilvl w:val="0"/>
-          <w:numId w:val="24"/>
+          <w:numId w:val="17"/>
         </w:numPr>
         <w:spacing w:after="240" w:before="0" w:line="276" w:lineRule="auto"/>
         <w:ind w:left="720" w:hanging="360"/>
@@ -3748,7 +3768,7 @@
           <w:szCs w:val="34"/>
         </w:rPr>
       </w:pPr>
-      <w:bookmarkStart w:colFirst="0" w:colLast="0" w:name="_r8yog6epcgss" w:id="21"/>
+      <w:bookmarkStart w:colFirst="0" w:colLast="0" w:name="_78pfttaj8mu7" w:id="21"/>
       <w:bookmarkEnd w:id="21"/>
       <w:r>
         <w:rPr>
@@ -3764,7 +3784,7 @@
       <w:pPr>
         <w:numPr>
           <w:ilvl w:val="0"/>
-          <w:numId w:val="21"/>
+          <w:numId w:val="14"/>
         </w:numPr>
         <w:spacing w:after="0" w:before="240" w:line="276" w:lineRule="auto"/>
         <w:ind w:left="720" w:hanging="360"/>
@@ -3793,7 +3813,7 @@
       <w:pPr>
         <w:numPr>
           <w:ilvl w:val="0"/>
-          <w:numId w:val="21"/>
+          <w:numId w:val="14"/>
         </w:numPr>
         <w:spacing w:after="0" w:before="0" w:line="276" w:lineRule="auto"/>
         <w:ind w:left="720" w:hanging="360"/>
@@ -3822,7 +3842,7 @@
       <w:pPr>
         <w:numPr>
           <w:ilvl w:val="0"/>
-          <w:numId w:val="21"/>
+          <w:numId w:val="14"/>
         </w:numPr>
         <w:spacing w:after="0" w:before="0" w:line="276" w:lineRule="auto"/>
         <w:ind w:left="720" w:hanging="360"/>
@@ -3851,7 +3871,7 @@
       <w:pPr>
         <w:numPr>
           <w:ilvl w:val="0"/>
-          <w:numId w:val="21"/>
+          <w:numId w:val="14"/>
         </w:numPr>
         <w:spacing w:after="0" w:before="0" w:line="276" w:lineRule="auto"/>
         <w:ind w:left="720" w:hanging="360"/>
@@ -3880,7 +3900,7 @@
       <w:pPr>
         <w:numPr>
           <w:ilvl w:val="0"/>
-          <w:numId w:val="21"/>
+          <w:numId w:val="14"/>
         </w:numPr>
         <w:spacing w:after="240" w:before="0" w:line="276" w:lineRule="auto"/>
         <w:ind w:left="720" w:hanging="360"/>
@@ -3943,12 +3963,12 @@
             <wp:anchor allowOverlap="1" behindDoc="0" distB="0" distT="0" distL="114300" distR="114300" hidden="0" layoutInCell="1" locked="0" relativeHeight="0" simplePos="0">
               <wp:simplePos x="0" y="0"/>
               <wp:positionH relativeFrom="column">
-                <wp:posOffset>-634999</wp:posOffset>
+                <wp:posOffset>-647698</wp:posOffset>
               </wp:positionH>
               <wp:positionV relativeFrom="paragraph">
-                <wp:posOffset>114300</wp:posOffset>
+                <wp:posOffset>101600</wp:posOffset>
               </wp:positionV>
-              <wp:extent cx="8147274" cy="50800"/>
+              <wp:extent cx="8172674" cy="76200"/>
               <wp:effectExtent b="0" l="0" r="0" t="0"/>
               <wp:wrapNone/>
               <wp:docPr id="1" name=""/>
@@ -3989,12 +4009,12 @@
             <wp:anchor allowOverlap="1" behindDoc="0" distB="0" distT="0" distL="114300" distR="114300" hidden="0" layoutInCell="1" locked="0" relativeHeight="0" simplePos="0">
               <wp:simplePos x="0" y="0"/>
               <wp:positionH relativeFrom="column">
-                <wp:posOffset>-634999</wp:posOffset>
+                <wp:posOffset>-647698</wp:posOffset>
               </wp:positionH>
               <wp:positionV relativeFrom="paragraph">
-                <wp:posOffset>114300</wp:posOffset>
+                <wp:posOffset>101600</wp:posOffset>
               </wp:positionV>
-              <wp:extent cx="8147274" cy="50800"/>
+              <wp:extent cx="8172674" cy="76200"/>
               <wp:effectExtent b="0" l="0" r="0" t="0"/>
               <wp:wrapNone/>
               <wp:docPr id="1" name="image2.png"/>
@@ -4015,7 +4035,7 @@
                     <pic:spPr>
                       <a:xfrm>
                         <a:off x="0" y="0"/>
-                        <a:ext cx="8147274" cy="50800"/>
+                        <a:ext cx="8172674" cy="76200"/>
                       </a:xfrm>
                       <a:prstGeom prst="rect"/>
                       <a:ln/>
@@ -4233,10 +4253,10 @@
         <wp:anchor allowOverlap="1" behindDoc="0" distB="0" distT="0" distL="114300" distR="114300" hidden="0" layoutInCell="1" locked="0" relativeHeight="0" simplePos="0">
           <wp:simplePos x="0" y="0"/>
           <wp:positionH relativeFrom="column">
-            <wp:posOffset>-467358</wp:posOffset>
+            <wp:posOffset>-467357</wp:posOffset>
           </wp:positionH>
           <wp:positionV relativeFrom="paragraph">
-            <wp:posOffset>-457197</wp:posOffset>
+            <wp:posOffset>-457196</wp:posOffset>
           </wp:positionV>
           <wp:extent cx="6858000" cy="1043940"/>
           <wp:effectExtent b="0" l="0" r="0" t="0"/>
@@ -8671,7 +8691,7 @@
         <w:rFonts w:ascii="Calibri" w:cs="Calibri" w:eastAsia="Calibri" w:hAnsi="Calibri"/>
         <w:sz w:val="22"/>
         <w:szCs w:val="22"/>
-        <w:lang w:val="en-US"/>
+        <w:lang w:val="en"/>
       </w:rPr>
     </w:rPrDefault>
     <w:pPrDefault>
@@ -8680,11 +8700,19 @@
       </w:pPr>
     </w:pPrDefault>
   </w:docDefaults>
+  <w:style w:type="table" w:styleId="TableNormal" w:default="1">
+    <w:name w:val="TableNormal"/>
+    <w:tblPr>
+      <w:tblCellMar>
+        <w:top w:w="100.0" w:type="dxa"/>
+        <w:left w:w="100.0" w:type="dxa"/>
+        <w:bottom w:w="100.0" w:type="dxa"/>
+        <w:right w:w="100.0" w:type="dxa"/>
+      </w:tblCellMar>
+    </w:tblPr>
+  </w:style>
   <w:style w:type="paragraph" w:styleId="Normal" w:default="1">
     <w:name w:val="normal"/>
-  </w:style>
-  <w:style w:type="table" w:styleId="TableNormal" w:default="1">
-    <w:name w:val="Table Normal"/>
   </w:style>
   <w:style w:type="paragraph" w:styleId="Heading1">
     <w:name w:val="heading 1"/>

</xml_diff>